<commit_message>
Esqueleto AC2 e AC3
</commit_message>
<xml_diff>
--- a/OPE1/AC1/AC1.docx
+++ b/OPE1/AC1/AC1.docx
@@ -873,23 +873,7 @@
                 <w:b/>
                 <w:bCs/>
               </w:rPr>
-              <w:t xml:space="preserve"> estabelecimento comercial de vestimentas da empresa Rannar elaborado em 11/2020 pela equipe </w:t>
-            </w:r>
-            <w:proofErr w:type="spellStart"/>
-            <w:r>
-              <w:rPr>
-                <w:b/>
-                <w:bCs/>
-              </w:rPr>
-              <w:t>TechTwinsSoft</w:t>
-            </w:r>
-            <w:proofErr w:type="spellEnd"/>
-            <w:r>
-              <w:rPr>
-                <w:b/>
-                <w:bCs/>
-              </w:rPr>
-              <w:t>.</w:t>
+              <w:t xml:space="preserve"> estabelecimento comercial de vestimentas da empresa Rannar elaborado em 11/2020 pela equipe TechTwinsSoft.</w:t>
             </w:r>
           </w:p>
         </w:tc>
@@ -1445,11 +1429,9 @@
               </w:rPr>
               <w:t xml:space="preserve"> </w:t>
             </w:r>
-            <w:proofErr w:type="spellStart"/>
             <w:r>
               <w:t>TechTwinsSoft</w:t>
             </w:r>
-            <w:proofErr w:type="spellEnd"/>
           </w:p>
         </w:tc>
       </w:tr>
@@ -1792,26 +1774,13 @@
               <w:t>A</w:t>
             </w:r>
             <w:r>
-              <w:t xml:space="preserve">lém de ficarem conectados no </w:t>
-            </w:r>
-            <w:proofErr w:type="spellStart"/>
-            <w:r>
-              <w:t>Discord</w:t>
-            </w:r>
-            <w:proofErr w:type="spellEnd"/>
-            <w:r>
-              <w:t>, a</w:t>
+              <w:t>lém de ficarem conectados no Discord, a</w:t>
             </w:r>
             <w:r>
               <w:t xml:space="preserve"> equipe fará </w:t>
             </w:r>
-            <w:proofErr w:type="spellStart"/>
-            <w:r>
-              <w:t>daily</w:t>
-            </w:r>
-            <w:proofErr w:type="spellEnd"/>
-            <w:r>
-              <w:t xml:space="preserve"> scrum </w:t>
+            <w:r>
+              <w:t xml:space="preserve">daily scrum </w:t>
             </w:r>
             <w:r>
               <w:t>para disseminar o conhecimento sobre o que foi executado, o que está planejado para dar andamento, e identificar as prioridades do que deve</w:t>
@@ -1837,13 +1806,8 @@
               <w:t>Ao longo do processo do desenvolvimento do sistema, será agendado videoconferências</w:t>
             </w:r>
             <w:r>
-              <w:t xml:space="preserve"> no próprio </w:t>
-            </w:r>
-            <w:proofErr w:type="spellStart"/>
-            <w:r>
-              <w:t>Discord</w:t>
-            </w:r>
-            <w:proofErr w:type="spellEnd"/>
+              <w:t xml:space="preserve"> no próprio Discord</w:t>
+            </w:r>
             <w:r>
               <w:t xml:space="preserve"> </w:t>
             </w:r>
@@ -1914,11 +1878,9 @@
               </w:rPr>
               <w:t xml:space="preserve"> </w:t>
             </w:r>
-            <w:proofErr w:type="spellStart"/>
             <w:r>
               <w:t>TechTwinsSoft</w:t>
             </w:r>
-            <w:proofErr w:type="spellEnd"/>
           </w:p>
         </w:tc>
       </w:tr>
@@ -2315,6 +2277,9 @@
             <w:r>
               <w:t>A ideia inicial do projeto</w:t>
             </w:r>
+            <w:r>
+              <w:t>.</w:t>
+            </w:r>
           </w:p>
         </w:tc>
       </w:tr>
@@ -2327,11 +2292,9 @@
             <w:pPr>
               <w:jc w:val="center"/>
             </w:pPr>
-            <w:proofErr w:type="spellStart"/>
             <w:r>
               <w:t>Discord</w:t>
             </w:r>
-            <w:proofErr w:type="spellEnd"/>
           </w:p>
         </w:tc>
         <w:tc>
@@ -2582,11 +2545,9 @@
             <w:pPr>
               <w:jc w:val="center"/>
             </w:pPr>
-            <w:proofErr w:type="spellStart"/>
             <w:r>
               <w:t>Discord</w:t>
             </w:r>
-            <w:proofErr w:type="spellEnd"/>
           </w:p>
         </w:tc>
         <w:tc>

</xml_diff>

<commit_message>
Alteração dos artefatos da AC1
</commit_message>
<xml_diff>
--- a/OPE1/AC1/AC1.docx
+++ b/OPE1/AC1/AC1.docx
@@ -695,7 +695,7 @@
                           </pic:cNvPicPr>
                         </pic:nvPicPr>
                         <pic:blipFill>
-                          <a:blip r:embed="rId7">
+                          <a:blip r:embed="rId8">
                             <a:extLst>
                               <a:ext uri="{28A0092B-C50C-407E-A947-70E740481C1C}">
                                 <a14:useLocalDpi xmlns:a14="http://schemas.microsoft.com/office/drawing/2010/main" val="0"/>
@@ -1323,7 +1323,40 @@
           </w:p>
           <w:p>
             <w:r>
-              <w:t xml:space="preserve">   Brenda deseja que o sistema armazene as vendas para que haja um programa de fidelidade com o cliente, a partir de 5 compras, a próxima será descontada 25% do valor total </w:t>
+              <w:t xml:space="preserve">   Brenda deseja que o sistema armazene as vendas </w:t>
+            </w:r>
+            <w:r>
+              <w:t>do cliente</w:t>
+            </w:r>
+            <w:r>
+              <w:t xml:space="preserve"> </w:t>
+            </w:r>
+            <w:r>
+              <w:t xml:space="preserve">para </w:t>
+            </w:r>
+            <w:r>
+              <w:t xml:space="preserve">oferecer cupom de desconto baseado no </w:t>
+            </w:r>
+            <w:r>
+              <w:t xml:space="preserve">valor total de sua compra, </w:t>
+            </w:r>
+            <w:r>
+              <w:t>além de</w:t>
+            </w:r>
+            <w:r>
+              <w:t xml:space="preserve"> disponibilizar cartão de finalidade para consumidores assíduos, a proposta desse cartão é que a cada</w:t>
+            </w:r>
+            <w:r>
+              <w:t xml:space="preserve"> 5 compras</w:t>
+            </w:r>
+            <w:r>
+              <w:t xml:space="preserve"> do cliente</w:t>
+            </w:r>
+            <w:r>
+              <w:t>, a próxima será descontada 25% do valor total</w:t>
+            </w:r>
+            <w:r>
+              <w:t>.</w:t>
             </w:r>
           </w:p>
         </w:tc>
@@ -1957,6 +1990,11 @@
         <w:spacing w:after="20"/>
       </w:pPr>
     </w:p>
+    <w:p>
+      <w:pPr>
+        <w:spacing w:after="20"/>
+      </w:pPr>
+    </w:p>
     <w:tbl>
       <w:tblPr>
         <w:tblStyle w:val="Tabelacomgrade"/>
@@ -1990,6 +2028,7 @@
                 <w:b/>
                 <w:bCs/>
               </w:rPr>
+              <w:lastRenderedPageBreak/>
               <w:t xml:space="preserve">CONTATOS DA </w:t>
             </w:r>
             <w:r>
@@ -2090,7 +2129,6 @@
               <w:jc w:val="center"/>
             </w:pPr>
             <w:r>
-              <w:lastRenderedPageBreak/>
               <w:t>Lucas Castanho Pacheco</w:t>
             </w:r>
           </w:p>
@@ -2392,7 +2430,7 @@
               <w:jc w:val="center"/>
             </w:pPr>
             <w:r>
-              <w:t>Escopo</w:t>
+              <w:t>Cupom de desconto</w:t>
             </w:r>
           </w:p>
         </w:tc>
@@ -2403,9 +2441,23 @@
           <w:p>
             <w:pPr>
               <w:jc w:val="center"/>
-            </w:pPr>
-            <w:r>
-              <w:t>A ideia inicial do projeto</w:t>
+              <w:rPr>
+                <w:rFonts w:cstheme="minorHAnsi"/>
+              </w:rPr>
+            </w:pPr>
+            <w:r>
+              <w:rPr>
+                <w:rFonts w:cstheme="minorHAnsi"/>
+                <w:shd w:val="clear" w:color="auto" w:fill="FFFFFF"/>
+              </w:rPr>
+              <w:t>O cupom de desconto é um código especial disponibilizado por lojas para</w:t>
+            </w:r>
+            <w:r>
+              <w:rPr>
+                <w:rFonts w:cstheme="minorHAnsi"/>
+                <w:shd w:val="clear" w:color="auto" w:fill="FFFFFF"/>
+              </w:rPr>
+              <w:t xml:space="preserve"> abater uma porcentagem do valor de um determinado produto, ou abater uma porcentagem do valor total da compra de vários produtos.</w:t>
             </w:r>
           </w:p>
         </w:tc>
@@ -2418,12 +2470,16 @@
           <w:p>
             <w:pPr>
               <w:jc w:val="center"/>
-            </w:pPr>
-            <w:proofErr w:type="spellStart"/>
-            <w:r>
-              <w:t>Discord</w:t>
-            </w:r>
-            <w:proofErr w:type="spellEnd"/>
+              <w:rPr>
+                <w:rFonts w:cstheme="minorHAnsi"/>
+              </w:rPr>
+            </w:pPr>
+            <w:r>
+              <w:rPr>
+                <w:rFonts w:cstheme="minorHAnsi"/>
+              </w:rPr>
+              <w:t>Cartão de fidelidade</w:t>
+            </w:r>
           </w:p>
         </w:tc>
         <w:tc>
@@ -2433,37 +2489,17 @@
           <w:p>
             <w:pPr>
               <w:jc w:val="center"/>
-            </w:pPr>
-            <w:r>
-              <w:t>Programa de conversa via texto / áudio a partir de um canal em um servidor.</w:t>
-            </w:r>
-          </w:p>
-        </w:tc>
-      </w:tr>
-      <w:tr>
-        <w:tc>
-          <w:tcPr>
-            <w:tcW w:w="1413" w:type="dxa"/>
-          </w:tcPr>
-          <w:p>
-            <w:pPr>
-              <w:jc w:val="center"/>
-            </w:pPr>
-            <w:r>
-              <w:t>Daily Scrum</w:t>
-            </w:r>
-          </w:p>
-        </w:tc>
-        <w:tc>
-          <w:tcPr>
-            <w:tcW w:w="7081" w:type="dxa"/>
-          </w:tcPr>
-          <w:p>
-            <w:pPr>
-              <w:jc w:val="center"/>
-            </w:pPr>
-            <w:r>
-              <w:t>Reuniões diárias com o objetivo de discutir o que foi feito no dia anterior e priorizar o trabalho do dia que se inicia.</w:t>
+              <w:rPr>
+                <w:rFonts w:cstheme="minorHAnsi"/>
+              </w:rPr>
+            </w:pPr>
+            <w:r>
+              <w:rPr>
+                <w:rFonts w:cstheme="minorHAnsi"/>
+                <w:color w:val="000000"/>
+                <w:shd w:val="clear" w:color="auto" w:fill="FFFFFF"/>
+              </w:rPr>
+              <w:t>O cartão de fidelidade serve para oferecer vantagens a clientes mais assíduos, ou mesmo, criar uma cartela de clientes por meio de benefícios e facilidades que a sua empresa pode oferecer a eles.</w:t>
             </w:r>
           </w:p>
         </w:tc>
@@ -2472,6 +2508,9 @@
     <w:p>
       <w:pPr>
         <w:spacing w:after="20"/>
+        <w:rPr>
+          <w:rFonts w:cstheme="minorHAnsi"/>
+        </w:rPr>
       </w:pPr>
     </w:p>
     <w:tbl>
@@ -2674,11 +2713,9 @@
             <w:pPr>
               <w:jc w:val="center"/>
             </w:pPr>
-            <w:proofErr w:type="spellStart"/>
-            <w:r>
-              <w:t>Discord</w:t>
-            </w:r>
-            <w:proofErr w:type="spellEnd"/>
+            <w:r>
+              <w:t>Cupom de desconto</w:t>
+            </w:r>
           </w:p>
         </w:tc>
         <w:tc>
@@ -2690,7 +2727,7 @@
               <w:jc w:val="center"/>
             </w:pPr>
             <w:r>
-              <w:t>https://tecnoblog.net/350768/o-que-e-discord/</w:t>
+              <w:t>https://pt.wikipedia.org/wiki/Cupom_de_desconto</w:t>
             </w:r>
           </w:p>
         </w:tc>
@@ -2705,7 +2742,10 @@
               <w:jc w:val="center"/>
             </w:pPr>
             <w:r>
-              <w:t>Daily Scrum</w:t>
+              <w:rPr>
+                <w:rFonts w:cstheme="minorHAnsi"/>
+              </w:rPr>
+              <w:t>Cartão de fidelidade</w:t>
             </w:r>
           </w:p>
         </w:tc>
@@ -2718,7 +2758,54 @@
               <w:jc w:val="center"/>
             </w:pPr>
             <w:r>
-              <w:t>https://www.desenvolvimentoagil.com.br/scrum/daily_scrum</w:t>
+              <w:t>https://blog.quantosobra.com.br/cartao-fidelidade/</w:t>
+            </w:r>
+          </w:p>
+          <w:p>
+            <w:pPr>
+              <w:jc w:val="center"/>
+            </w:pPr>
+          </w:p>
+        </w:tc>
+      </w:tr>
+      <w:tr>
+        <w:tc>
+          <w:tcPr>
+            <w:tcW w:w="1696" w:type="dxa"/>
+          </w:tcPr>
+          <w:p>
+            <w:pPr>
+              <w:jc w:val="center"/>
+              <w:rPr>
+                <w:rFonts w:cstheme="minorHAnsi"/>
+              </w:rPr>
+            </w:pPr>
+            <w:r>
+              <w:rPr>
+                <w:rFonts w:cstheme="minorHAnsi"/>
+              </w:rPr>
+              <w:t>Site Gestão de Loja de Roupas</w:t>
+            </w:r>
+          </w:p>
+        </w:tc>
+        <w:tc>
+          <w:tcPr>
+            <w:tcW w:w="6798" w:type="dxa"/>
+          </w:tcPr>
+          <w:p>
+            <w:pPr>
+              <w:jc w:val="center"/>
+            </w:pPr>
+            <w:r>
+              <w:t>https://www.chopperjeans.com.br/beneficios-da-gestao/</w:t>
+            </w:r>
+          </w:p>
+          <w:p>
+            <w:pPr>
+              <w:jc w:val="center"/>
+            </w:pPr>
+            <w:r>
+              <w:t>Esse site foi usado para averiguar tópicos necessários para obter uma boa gestão de uma loja de roupas.</w:t>
             </w:r>
           </w:p>
         </w:tc>
@@ -2889,13 +2976,10 @@
               <w:t xml:space="preserve">N01 – </w:t>
             </w:r>
             <w:r>
-              <w:t>Manter informações dos clientes</w:t>
-            </w:r>
-            <w:r>
-              <w:t xml:space="preserve"> e fornecedores</w:t>
-            </w:r>
-            <w:r>
-              <w:t>;</w:t>
+              <w:t xml:space="preserve">Manter </w:t>
+            </w:r>
+            <w:r>
+              <w:t>dados importantes;</w:t>
             </w:r>
           </w:p>
           <w:p>
@@ -2931,61 +3015,6 @@
         </w:tc>
       </w:tr>
     </w:tbl>
-    <w:p>
-      <w:pPr>
-        <w:spacing w:after="20"/>
-      </w:pPr>
-    </w:p>
-    <w:p>
-      <w:pPr>
-        <w:spacing w:after="20"/>
-      </w:pPr>
-    </w:p>
-    <w:p>
-      <w:pPr>
-        <w:spacing w:after="20"/>
-      </w:pPr>
-    </w:p>
-    <w:p>
-      <w:pPr>
-        <w:spacing w:after="20"/>
-      </w:pPr>
-    </w:p>
-    <w:p>
-      <w:pPr>
-        <w:spacing w:after="20"/>
-      </w:pPr>
-    </w:p>
-    <w:p>
-      <w:pPr>
-        <w:spacing w:after="20"/>
-      </w:pPr>
-    </w:p>
-    <w:p>
-      <w:pPr>
-        <w:spacing w:after="20"/>
-      </w:pPr>
-    </w:p>
-    <w:p>
-      <w:pPr>
-        <w:spacing w:after="20"/>
-      </w:pPr>
-    </w:p>
-    <w:p>
-      <w:pPr>
-        <w:spacing w:after="20"/>
-      </w:pPr>
-    </w:p>
-    <w:p>
-      <w:pPr>
-        <w:spacing w:after="20"/>
-      </w:pPr>
-    </w:p>
-    <w:p>
-      <w:pPr>
-        <w:spacing w:after="20"/>
-      </w:pPr>
-    </w:p>
     <w:p>
       <w:pPr>
         <w:spacing w:after="20"/>
@@ -3069,6 +3098,7 @@
                 <w:b/>
                 <w:bCs/>
               </w:rPr>
+              <w:lastRenderedPageBreak/>
               <w:t>SI – 3B</w:t>
             </w:r>
           </w:p>
@@ -3192,78 +3222,223 @@
           </w:tcPr>
           <w:p>
             <w:r>
-              <w:t>N01 – Manter informações dos clientes e fornecedores;</w:t>
-            </w:r>
-          </w:p>
-          <w:p>
-            <w:r>
-              <w:t xml:space="preserve">O problema de não manter as informações dos clientes e fornecedores é que a medida que o tempo vai passando, </w:t>
+              <w:t xml:space="preserve">N01 – </w:t>
+            </w:r>
+            <w:r>
+              <w:t>Manter dados importantes;</w:t>
+            </w:r>
+          </w:p>
+          <w:p/>
+          <w:p>
+            <w:r>
+              <w:t xml:space="preserve">O problema de não manter </w:t>
+            </w:r>
+            <w:r>
+              <w:t>os dados importantes armazenados afeta os clientes</w:t>
+            </w:r>
+            <w:r>
+              <w:t xml:space="preserve"> e fornecedores </w:t>
+            </w:r>
+            <w:r>
+              <w:t xml:space="preserve">devido </w:t>
+            </w:r>
+            <w:r>
+              <w:t xml:space="preserve">que </w:t>
+            </w:r>
+            <w:r>
+              <w:t>à</w:t>
+            </w:r>
+            <w:r>
+              <w:t xml:space="preserve"> medida que o tempo vai passando, </w:t>
             </w:r>
             <w:r>
               <w:t xml:space="preserve">muitos clientes </w:t>
             </w:r>
             <w:r>
-              <w:t>são esquecidos, sendo que poderiam ter mais fidelidade a loja, já os fornecedores, quanto mais pessoas para providenciar tipos de peças e roupas, melhor é a variedade na hora de escolher para os consumidores da loja.</w:t>
-            </w:r>
-          </w:p>
-          <w:p>
-            <w:r>
-              <w:t xml:space="preserve">Os benefícios ao armazenar essas informações, é que vai ficar mais fácil de ter contato com o cliente, logo </w:t>
-            </w:r>
-            <w:r>
-              <w:t>ele</w:t>
+              <w:t>são esquecidos, sendo que poderiam ter mais fidelidade a loja, já os fornecedores, quanto mais pessoas para providenciar tipos de peças e roupas</w:t>
+            </w:r>
+            <w:r>
+              <w:t>.</w:t>
+            </w:r>
+          </w:p>
+          <w:p>
+            <w:r>
+              <w:t xml:space="preserve">Os benefícios </w:t>
+            </w:r>
+            <w:r>
+              <w:t>desse novo Sistema Rannar, são:</w:t>
+            </w:r>
+          </w:p>
+          <w:p>
+            <w:pPr>
+              <w:pStyle w:val="PargrafodaLista"/>
+              <w:numPr>
+                <w:ilvl w:val="0"/>
+                <w:numId w:val="1"/>
+              </w:numPr>
+            </w:pPr>
+            <w:r>
+              <w:t>Aumentar a diversidade de roupas na loja, já que os contatos dos fornecedores estarão cadastrados;</w:t>
+            </w:r>
+          </w:p>
+          <w:p>
+            <w:pPr>
+              <w:pStyle w:val="PargrafodaLista"/>
+              <w:numPr>
+                <w:ilvl w:val="0"/>
+                <w:numId w:val="1"/>
+              </w:numPr>
+            </w:pPr>
+            <w:r>
+              <w:t>Melhorar o contato com o cliente já que os seus dados estarão atualizados e armazenados de forma consistente;</w:t>
+            </w:r>
+          </w:p>
+          <w:p/>
+          <w:p>
+            <w:r>
+              <w:t>N02 – Controle de estoque;</w:t>
+            </w:r>
+          </w:p>
+          <w:p/>
+          <w:p>
+            <w:r>
+              <w:t>O problema d</w:t>
+            </w:r>
+            <w:r>
+              <w:t>o</w:t>
+            </w:r>
+            <w:r>
+              <w:t xml:space="preserve"> control</w:t>
+            </w:r>
+            <w:r>
+              <w:t>e errado d</w:t>
+            </w:r>
+            <w:r>
+              <w:t xml:space="preserve">o estoque </w:t>
+            </w:r>
+            <w:r>
+              <w:t>afeta a credibilidade da loja devido à falta de confiabilidade das informações dos produtos que estão na loja, ou que estarão para chegar.</w:t>
             </w:r>
             <w:r>
               <w:t xml:space="preserve"> </w:t>
             </w:r>
-            <w:r>
-              <w:t xml:space="preserve">será avisado de novos produtos de sua preferência, e em relação aos fornecedores, </w:t>
-            </w:r>
-            <w:r>
-              <w:t>como foi dito, vai melhorar a diversificação das vestimentas.</w:t>
+          </w:p>
+          <w:p>
+            <w:r>
+              <w:t xml:space="preserve">Os benefícios desse novo Sistema Rannar, são: </w:t>
+            </w:r>
+          </w:p>
+          <w:p>
+            <w:pPr>
+              <w:pStyle w:val="PargrafodaLista"/>
+              <w:numPr>
+                <w:ilvl w:val="0"/>
+                <w:numId w:val="2"/>
+              </w:numPr>
+            </w:pPr>
+            <w:r>
+              <w:t>Mais segurança nas informações dos produtos para seus clientes;</w:t>
+            </w:r>
+          </w:p>
+          <w:p>
+            <w:pPr>
+              <w:pStyle w:val="PargrafodaLista"/>
+              <w:numPr>
+                <w:ilvl w:val="0"/>
+                <w:numId w:val="2"/>
+              </w:numPr>
+            </w:pPr>
+            <w:r>
+              <w:t>Ajuda a averiguar quais são as melhores peças na hora de realizar solicitação de novos lotes aos fornecedores;</w:t>
             </w:r>
           </w:p>
           <w:p/>
           <w:p>
             <w:r>
-              <w:t>N02 – Controle de estoque;</w:t>
-            </w:r>
-          </w:p>
-          <w:p>
-            <w:r>
-              <w:t>O problema de não controlar o estoque da maneira correta é que a loja promete o que não tem, tirando um pouco da sua credibilidade</w:t>
-            </w:r>
-            <w:r>
-              <w:t xml:space="preserve">, ao melhorar esse ponto, a loja vai passar as informações de seus produtos com mais </w:t>
-            </w:r>
-            <w:r>
-              <w:t>confiabilidade</w:t>
-            </w:r>
-            <w:r>
-              <w:t xml:space="preserve"> para seus clientes, além de ter um controle das roupas que estão acabando, e que estão populares, para organizar melhor na hora de pedir os próximos lotes de peças.</w:t>
+              <w:t>N03 – Guardar informações das vendas;</w:t>
             </w:r>
           </w:p>
           <w:p/>
           <w:p>
             <w:r>
-              <w:t>N03 – Guardar informações das vendas;</w:t>
-            </w:r>
-          </w:p>
-          <w:p>
-            <w:r>
               <w:t xml:space="preserve">O problema de não guardar as informações das vendas </w:t>
             </w:r>
             <w:r>
-              <w:t xml:space="preserve">é que </w:t>
-            </w:r>
-            <w:r>
-              <w:t>não tem como comprovar  o que a loja vendeu ou não, podendo gerar alguns conflitos com seus clientes, ent</w:t>
-            </w:r>
-            <w:r>
-              <w:t xml:space="preserve">ão é essencial que haja o armazenamento das informações das transações para que tenha uma confirmação do que foi </w:t>
-            </w:r>
-            <w:r>
-              <w:t>vendido.</w:t>
+              <w:t>afeta o cliente</w:t>
+            </w:r>
+            <w:r>
+              <w:t xml:space="preserve"> </w:t>
+            </w:r>
+            <w:r>
+              <w:t>e a loja devido</w:t>
+            </w:r>
+            <w:r>
+              <w:t xml:space="preserve"> que </w:t>
+            </w:r>
+            <w:r>
+              <w:t>não tem como comprovar o que a loja vendeu ou não</w:t>
+            </w:r>
+            <w:r>
+              <w:t xml:space="preserve"> para determinado cliente, e o quanto foi gasto naquela transação</w:t>
+            </w:r>
+            <w:r>
+              <w:t xml:space="preserve">, podendo gerar </w:t>
+            </w:r>
+            <w:r>
+              <w:t xml:space="preserve">inúmeros </w:t>
+            </w:r>
+            <w:r>
+              <w:t>conflitos</w:t>
+            </w:r>
+            <w:r>
+              <w:t>.</w:t>
+            </w:r>
+          </w:p>
+          <w:p>
+            <w:r>
+              <w:t xml:space="preserve">Os benefícios desse novo Sistema Rannar, são: </w:t>
+            </w:r>
+          </w:p>
+          <w:p>
+            <w:pPr>
+              <w:pStyle w:val="PargrafodaLista"/>
+              <w:numPr>
+                <w:ilvl w:val="0"/>
+                <w:numId w:val="3"/>
+              </w:numPr>
+            </w:pPr>
+            <w:r>
+              <w:t xml:space="preserve">Contribui para </w:t>
+            </w:r>
+            <w:r>
+              <w:t>a elaboração do cartão de fidelidade</w:t>
+            </w:r>
+            <w:r>
+              <w:t xml:space="preserve">, </w:t>
+            </w:r>
+            <w:r>
+              <w:t>e</w:t>
+            </w:r>
+            <w:r>
+              <w:t xml:space="preserve"> para </w:t>
+            </w:r>
+            <w:r>
+              <w:t>a geração dos cupons de desconto</w:t>
+            </w:r>
+            <w:r>
+              <w:t>;</w:t>
+            </w:r>
+          </w:p>
+          <w:p>
+            <w:pPr>
+              <w:pStyle w:val="PargrafodaLista"/>
+              <w:numPr>
+                <w:ilvl w:val="0"/>
+                <w:numId w:val="3"/>
+              </w:numPr>
+            </w:pPr>
+            <w:r>
+              <w:t>Melhor administração das notas fiscais dessas transações que foram realizadas na loja;</w:t>
             </w:r>
           </w:p>
           <w:p/>
@@ -3272,17 +3447,71 @@
               <w:t>N04 – Catálogo de produtos;</w:t>
             </w:r>
           </w:p>
-          <w:p>
-            <w:r>
-              <w:t>O problema de não ter um catálogo de produtos afeta o vendedor devido ao causar uma má impressão sobre a loja passando informações erradas do produto, os benefícios do catálogo seria para fazer uma consulta antes de falar qualquer coisa sobre aquele produto.</w:t>
-            </w:r>
+          <w:p/>
+          <w:p>
+            <w:r>
+              <w:t>O problema de não ter um catálogo de produtos</w:t>
+            </w:r>
+            <w:r>
+              <w:t xml:space="preserve"> </w:t>
+            </w:r>
+            <w:r>
+              <w:t xml:space="preserve">afeta o </w:t>
+            </w:r>
+            <w:r>
+              <w:t xml:space="preserve">cliente </w:t>
+            </w:r>
+            <w:r>
+              <w:t xml:space="preserve">devido que </w:t>
+            </w:r>
+            <w:r>
+              <w:t xml:space="preserve">o </w:t>
+            </w:r>
+            <w:r>
+              <w:t xml:space="preserve">funcionário da loja </w:t>
+            </w:r>
+            <w:r>
+              <w:t>passa</w:t>
+            </w:r>
+            <w:r>
+              <w:t>rá as</w:t>
+            </w:r>
+            <w:r>
+              <w:t xml:space="preserve"> informações erradas de determinada roupa</w:t>
+            </w:r>
+            <w:r>
+              <w:t>.</w:t>
+            </w:r>
+          </w:p>
+          <w:p>
+            <w:r>
+              <w:t xml:space="preserve">Os benefícios desse novo Sistema Rannar, são: </w:t>
+            </w:r>
+          </w:p>
+          <w:p>
+            <w:pPr>
+              <w:pStyle w:val="PargrafodaLista"/>
+              <w:numPr>
+                <w:ilvl w:val="0"/>
+                <w:numId w:val="4"/>
+              </w:numPr>
+            </w:pPr>
+            <w:r>
+              <w:t>Funcionários aprendem e consultam de forma mais fácil a respeito do produto;</w:t>
+            </w:r>
+          </w:p>
+          <w:p>
+            <w:pPr>
+              <w:pStyle w:val="PargrafodaLista"/>
+              <w:ind w:left="768"/>
+            </w:pPr>
           </w:p>
         </w:tc>
       </w:tr>
     </w:tbl>
     <w:p/>
     <w:sectPr>
-      <w:headerReference w:type="default" r:id="rId8"/>
+      <w:headerReference w:type="default" r:id="rId9"/>
       <w:pgSz w:w="11906" w:h="16838"/>
       <w:pgMar w:top="1417" w:right="1701" w:bottom="1417" w:left="1701" w:header="708" w:footer="708" w:gutter="0"/>
       <w:cols w:space="708"/>
@@ -3350,6 +3579,475 @@
     </w:pPr>
   </w:p>
 </w:hdr>
+</file>
+
+<file path=word/numbering.xml><?xml version="1.0" encoding="utf-8"?>
+<w:numbering xmlns:wpc="http://schemas.microsoft.com/office/word/2010/wordprocessingCanvas" xmlns:cx="http://schemas.microsoft.com/office/drawing/2014/chartex" xmlns:cx1="http://schemas.microsoft.com/office/drawing/2015/9/8/chartex" xmlns:cx2="http://schemas.microsoft.com/office/drawing/2015/10/21/chartex" xmlns:cx3="http://schemas.microsoft.com/office/drawing/2016/5/9/chartex" xmlns:cx4="http://schemas.microsoft.com/office/drawing/2016/5/10/chartex" xmlns:cx5="http://schemas.microsoft.com/office/drawing/2016/5/11/chartex" xmlns:cx6="http://schemas.microsoft.com/office/drawing/2016/5/12/chartex" xmlns:cx7="http://schemas.microsoft.com/office/drawing/2016/5/13/chartex" xmlns:cx8="http://schemas.microsoft.com/office/drawing/2016/5/14/chartex" xmlns:mc="http://schemas.openxmlformats.org/markup-compatibility/2006" xmlns:aink="http://schemas.microsoft.com/office/drawing/2016/ink" xmlns:am3d="http://schemas.microsoft.com/office/drawing/2017/model3d" xmlns:o="urn:schemas-microsoft-com:office:office" xmlns:r="http://schemas.openxmlformats.org/officeDocument/2006/relationships" xmlns:m="http://schemas.openxmlformats.org/officeDocument/2006/math" xmlns:v="urn:schemas-microsoft-com:vml" xmlns:wp14="http://schemas.microsoft.com/office/word/2010/wordprocessingDrawing" xmlns:wp="http://schemas.openxmlformats.org/drawingml/2006/wordprocessingDrawing" xmlns:w10="urn:schemas-microsoft-com:office:word" xmlns:w="http://schemas.openxmlformats.org/wordprocessingml/2006/main" xmlns:w14="http://schemas.microsoft.com/office/word/2010/wordml" xmlns:w15="http://schemas.microsoft.com/office/word/2012/wordml" xmlns:w16cex="http://schemas.microsoft.com/office/word/2018/wordml/cex" xmlns:w16cid="http://schemas.microsoft.com/office/word/2016/wordml/cid" xmlns:w16="http://schemas.microsoft.com/office/word/2018/wordml" xmlns:w16se="http://schemas.microsoft.com/office/word/2015/wordml/symex" xmlns:wpg="http://schemas.microsoft.com/office/word/2010/wordprocessingGroup" xmlns:wpi="http://schemas.microsoft.com/office/word/2010/wordprocessingInk" xmlns:wne="http://schemas.microsoft.com/office/word/2006/wordml" xmlns:wps="http://schemas.microsoft.com/office/word/2010/wordprocessingShape" mc:Ignorable="w14 w15 w16se w16cid w16 w16cex wp14">
+  <w:abstractNum w:abstractNumId="0" w15:restartNumberingAfterBreak="0">
+    <w:nsid w:val="13D33523"/>
+    <w:multiLevelType w:val="hybridMultilevel"/>
+    <w:tmpl w:val="8E0E2D4C"/>
+    <w:lvl w:ilvl="0" w:tplc="04160001">
+      <w:start w:val="1"/>
+      <w:numFmt w:val="bullet"/>
+      <w:lvlText w:val=""/>
+      <w:lvlJc w:val="left"/>
+      <w:pPr>
+        <w:ind w:left="768" w:hanging="360"/>
+      </w:pPr>
+      <w:rPr>
+        <w:rFonts w:ascii="Symbol" w:hAnsi="Symbol" w:hint="default"/>
+      </w:rPr>
+    </w:lvl>
+    <w:lvl w:ilvl="1" w:tplc="04160003" w:tentative="1">
+      <w:start w:val="1"/>
+      <w:numFmt w:val="bullet"/>
+      <w:lvlText w:val="o"/>
+      <w:lvlJc w:val="left"/>
+      <w:pPr>
+        <w:ind w:left="1488" w:hanging="360"/>
+      </w:pPr>
+      <w:rPr>
+        <w:rFonts w:ascii="Courier New" w:hAnsi="Courier New" w:cs="Courier New" w:hint="default"/>
+      </w:rPr>
+    </w:lvl>
+    <w:lvl w:ilvl="2" w:tplc="04160005" w:tentative="1">
+      <w:start w:val="1"/>
+      <w:numFmt w:val="bullet"/>
+      <w:lvlText w:val=""/>
+      <w:lvlJc w:val="left"/>
+      <w:pPr>
+        <w:ind w:left="2208" w:hanging="360"/>
+      </w:pPr>
+      <w:rPr>
+        <w:rFonts w:ascii="Wingdings" w:hAnsi="Wingdings" w:hint="default"/>
+      </w:rPr>
+    </w:lvl>
+    <w:lvl w:ilvl="3" w:tplc="04160001" w:tentative="1">
+      <w:start w:val="1"/>
+      <w:numFmt w:val="bullet"/>
+      <w:lvlText w:val=""/>
+      <w:lvlJc w:val="left"/>
+      <w:pPr>
+        <w:ind w:left="2928" w:hanging="360"/>
+      </w:pPr>
+      <w:rPr>
+        <w:rFonts w:ascii="Symbol" w:hAnsi="Symbol" w:hint="default"/>
+      </w:rPr>
+    </w:lvl>
+    <w:lvl w:ilvl="4" w:tplc="04160003" w:tentative="1">
+      <w:start w:val="1"/>
+      <w:numFmt w:val="bullet"/>
+      <w:lvlText w:val="o"/>
+      <w:lvlJc w:val="left"/>
+      <w:pPr>
+        <w:ind w:left="3648" w:hanging="360"/>
+      </w:pPr>
+      <w:rPr>
+        <w:rFonts w:ascii="Courier New" w:hAnsi="Courier New" w:cs="Courier New" w:hint="default"/>
+      </w:rPr>
+    </w:lvl>
+    <w:lvl w:ilvl="5" w:tplc="04160005" w:tentative="1">
+      <w:start w:val="1"/>
+      <w:numFmt w:val="bullet"/>
+      <w:lvlText w:val=""/>
+      <w:lvlJc w:val="left"/>
+      <w:pPr>
+        <w:ind w:left="4368" w:hanging="360"/>
+      </w:pPr>
+      <w:rPr>
+        <w:rFonts w:ascii="Wingdings" w:hAnsi="Wingdings" w:hint="default"/>
+      </w:rPr>
+    </w:lvl>
+    <w:lvl w:ilvl="6" w:tplc="04160001" w:tentative="1">
+      <w:start w:val="1"/>
+      <w:numFmt w:val="bullet"/>
+      <w:lvlText w:val=""/>
+      <w:lvlJc w:val="left"/>
+      <w:pPr>
+        <w:ind w:left="5088" w:hanging="360"/>
+      </w:pPr>
+      <w:rPr>
+        <w:rFonts w:ascii="Symbol" w:hAnsi="Symbol" w:hint="default"/>
+      </w:rPr>
+    </w:lvl>
+    <w:lvl w:ilvl="7" w:tplc="04160003" w:tentative="1">
+      <w:start w:val="1"/>
+      <w:numFmt w:val="bullet"/>
+      <w:lvlText w:val="o"/>
+      <w:lvlJc w:val="left"/>
+      <w:pPr>
+        <w:ind w:left="5808" w:hanging="360"/>
+      </w:pPr>
+      <w:rPr>
+        <w:rFonts w:ascii="Courier New" w:hAnsi="Courier New" w:cs="Courier New" w:hint="default"/>
+      </w:rPr>
+    </w:lvl>
+    <w:lvl w:ilvl="8" w:tplc="04160005" w:tentative="1">
+      <w:start w:val="1"/>
+      <w:numFmt w:val="bullet"/>
+      <w:lvlText w:val=""/>
+      <w:lvlJc w:val="left"/>
+      <w:pPr>
+        <w:ind w:left="6528" w:hanging="360"/>
+      </w:pPr>
+      <w:rPr>
+        <w:rFonts w:ascii="Wingdings" w:hAnsi="Wingdings" w:hint="default"/>
+      </w:rPr>
+    </w:lvl>
+  </w:abstractNum>
+  <w:abstractNum w:abstractNumId="1" w15:restartNumberingAfterBreak="0">
+    <w:nsid w:val="3577473E"/>
+    <w:multiLevelType w:val="hybridMultilevel"/>
+    <w:tmpl w:val="AE440C9A"/>
+    <w:lvl w:ilvl="0" w:tplc="04160001">
+      <w:start w:val="1"/>
+      <w:numFmt w:val="bullet"/>
+      <w:lvlText w:val=""/>
+      <w:lvlJc w:val="left"/>
+      <w:pPr>
+        <w:ind w:left="720" w:hanging="360"/>
+      </w:pPr>
+      <w:rPr>
+        <w:rFonts w:ascii="Symbol" w:hAnsi="Symbol" w:hint="default"/>
+      </w:rPr>
+    </w:lvl>
+    <w:lvl w:ilvl="1" w:tplc="04160003" w:tentative="1">
+      <w:start w:val="1"/>
+      <w:numFmt w:val="bullet"/>
+      <w:lvlText w:val="o"/>
+      <w:lvlJc w:val="left"/>
+      <w:pPr>
+        <w:ind w:left="1440" w:hanging="360"/>
+      </w:pPr>
+      <w:rPr>
+        <w:rFonts w:ascii="Courier New" w:hAnsi="Courier New" w:cs="Courier New" w:hint="default"/>
+      </w:rPr>
+    </w:lvl>
+    <w:lvl w:ilvl="2" w:tplc="04160005" w:tentative="1">
+      <w:start w:val="1"/>
+      <w:numFmt w:val="bullet"/>
+      <w:lvlText w:val=""/>
+      <w:lvlJc w:val="left"/>
+      <w:pPr>
+        <w:ind w:left="2160" w:hanging="360"/>
+      </w:pPr>
+      <w:rPr>
+        <w:rFonts w:ascii="Wingdings" w:hAnsi="Wingdings" w:hint="default"/>
+      </w:rPr>
+    </w:lvl>
+    <w:lvl w:ilvl="3" w:tplc="04160001" w:tentative="1">
+      <w:start w:val="1"/>
+      <w:numFmt w:val="bullet"/>
+      <w:lvlText w:val=""/>
+      <w:lvlJc w:val="left"/>
+      <w:pPr>
+        <w:ind w:left="2880" w:hanging="360"/>
+      </w:pPr>
+      <w:rPr>
+        <w:rFonts w:ascii="Symbol" w:hAnsi="Symbol" w:hint="default"/>
+      </w:rPr>
+    </w:lvl>
+    <w:lvl w:ilvl="4" w:tplc="04160003" w:tentative="1">
+      <w:start w:val="1"/>
+      <w:numFmt w:val="bullet"/>
+      <w:lvlText w:val="o"/>
+      <w:lvlJc w:val="left"/>
+      <w:pPr>
+        <w:ind w:left="3600" w:hanging="360"/>
+      </w:pPr>
+      <w:rPr>
+        <w:rFonts w:ascii="Courier New" w:hAnsi="Courier New" w:cs="Courier New" w:hint="default"/>
+      </w:rPr>
+    </w:lvl>
+    <w:lvl w:ilvl="5" w:tplc="04160005" w:tentative="1">
+      <w:start w:val="1"/>
+      <w:numFmt w:val="bullet"/>
+      <w:lvlText w:val=""/>
+      <w:lvlJc w:val="left"/>
+      <w:pPr>
+        <w:ind w:left="4320" w:hanging="360"/>
+      </w:pPr>
+      <w:rPr>
+        <w:rFonts w:ascii="Wingdings" w:hAnsi="Wingdings" w:hint="default"/>
+      </w:rPr>
+    </w:lvl>
+    <w:lvl w:ilvl="6" w:tplc="04160001" w:tentative="1">
+      <w:start w:val="1"/>
+      <w:numFmt w:val="bullet"/>
+      <w:lvlText w:val=""/>
+      <w:lvlJc w:val="left"/>
+      <w:pPr>
+        <w:ind w:left="5040" w:hanging="360"/>
+      </w:pPr>
+      <w:rPr>
+        <w:rFonts w:ascii="Symbol" w:hAnsi="Symbol" w:hint="default"/>
+      </w:rPr>
+    </w:lvl>
+    <w:lvl w:ilvl="7" w:tplc="04160003" w:tentative="1">
+      <w:start w:val="1"/>
+      <w:numFmt w:val="bullet"/>
+      <w:lvlText w:val="o"/>
+      <w:lvlJc w:val="left"/>
+      <w:pPr>
+        <w:ind w:left="5760" w:hanging="360"/>
+      </w:pPr>
+      <w:rPr>
+        <w:rFonts w:ascii="Courier New" w:hAnsi="Courier New" w:cs="Courier New" w:hint="default"/>
+      </w:rPr>
+    </w:lvl>
+    <w:lvl w:ilvl="8" w:tplc="04160005" w:tentative="1">
+      <w:start w:val="1"/>
+      <w:numFmt w:val="bullet"/>
+      <w:lvlText w:val=""/>
+      <w:lvlJc w:val="left"/>
+      <w:pPr>
+        <w:ind w:left="6480" w:hanging="360"/>
+      </w:pPr>
+      <w:rPr>
+        <w:rFonts w:ascii="Wingdings" w:hAnsi="Wingdings" w:hint="default"/>
+      </w:rPr>
+    </w:lvl>
+  </w:abstractNum>
+  <w:abstractNum w:abstractNumId="2" w15:restartNumberingAfterBreak="0">
+    <w:nsid w:val="39995E0A"/>
+    <w:multiLevelType w:val="hybridMultilevel"/>
+    <w:tmpl w:val="F64667E6"/>
+    <w:lvl w:ilvl="0" w:tplc="04160001">
+      <w:start w:val="1"/>
+      <w:numFmt w:val="bullet"/>
+      <w:lvlText w:val=""/>
+      <w:lvlJc w:val="left"/>
+      <w:pPr>
+        <w:ind w:left="720" w:hanging="360"/>
+      </w:pPr>
+      <w:rPr>
+        <w:rFonts w:ascii="Symbol" w:hAnsi="Symbol" w:hint="default"/>
+      </w:rPr>
+    </w:lvl>
+    <w:lvl w:ilvl="1" w:tplc="04160003" w:tentative="1">
+      <w:start w:val="1"/>
+      <w:numFmt w:val="bullet"/>
+      <w:lvlText w:val="o"/>
+      <w:lvlJc w:val="left"/>
+      <w:pPr>
+        <w:ind w:left="1440" w:hanging="360"/>
+      </w:pPr>
+      <w:rPr>
+        <w:rFonts w:ascii="Courier New" w:hAnsi="Courier New" w:cs="Courier New" w:hint="default"/>
+      </w:rPr>
+    </w:lvl>
+    <w:lvl w:ilvl="2" w:tplc="04160005" w:tentative="1">
+      <w:start w:val="1"/>
+      <w:numFmt w:val="bullet"/>
+      <w:lvlText w:val=""/>
+      <w:lvlJc w:val="left"/>
+      <w:pPr>
+        <w:ind w:left="2160" w:hanging="360"/>
+      </w:pPr>
+      <w:rPr>
+        <w:rFonts w:ascii="Wingdings" w:hAnsi="Wingdings" w:hint="default"/>
+      </w:rPr>
+    </w:lvl>
+    <w:lvl w:ilvl="3" w:tplc="04160001" w:tentative="1">
+      <w:start w:val="1"/>
+      <w:numFmt w:val="bullet"/>
+      <w:lvlText w:val=""/>
+      <w:lvlJc w:val="left"/>
+      <w:pPr>
+        <w:ind w:left="2880" w:hanging="360"/>
+      </w:pPr>
+      <w:rPr>
+        <w:rFonts w:ascii="Symbol" w:hAnsi="Symbol" w:hint="default"/>
+      </w:rPr>
+    </w:lvl>
+    <w:lvl w:ilvl="4" w:tplc="04160003" w:tentative="1">
+      <w:start w:val="1"/>
+      <w:numFmt w:val="bullet"/>
+      <w:lvlText w:val="o"/>
+      <w:lvlJc w:val="left"/>
+      <w:pPr>
+        <w:ind w:left="3600" w:hanging="360"/>
+      </w:pPr>
+      <w:rPr>
+        <w:rFonts w:ascii="Courier New" w:hAnsi="Courier New" w:cs="Courier New" w:hint="default"/>
+      </w:rPr>
+    </w:lvl>
+    <w:lvl w:ilvl="5" w:tplc="04160005" w:tentative="1">
+      <w:start w:val="1"/>
+      <w:numFmt w:val="bullet"/>
+      <w:lvlText w:val=""/>
+      <w:lvlJc w:val="left"/>
+      <w:pPr>
+        <w:ind w:left="4320" w:hanging="360"/>
+      </w:pPr>
+      <w:rPr>
+        <w:rFonts w:ascii="Wingdings" w:hAnsi="Wingdings" w:hint="default"/>
+      </w:rPr>
+    </w:lvl>
+    <w:lvl w:ilvl="6" w:tplc="04160001" w:tentative="1">
+      <w:start w:val="1"/>
+      <w:numFmt w:val="bullet"/>
+      <w:lvlText w:val=""/>
+      <w:lvlJc w:val="left"/>
+      <w:pPr>
+        <w:ind w:left="5040" w:hanging="360"/>
+      </w:pPr>
+      <w:rPr>
+        <w:rFonts w:ascii="Symbol" w:hAnsi="Symbol" w:hint="default"/>
+      </w:rPr>
+    </w:lvl>
+    <w:lvl w:ilvl="7" w:tplc="04160003" w:tentative="1">
+      <w:start w:val="1"/>
+      <w:numFmt w:val="bullet"/>
+      <w:lvlText w:val="o"/>
+      <w:lvlJc w:val="left"/>
+      <w:pPr>
+        <w:ind w:left="5760" w:hanging="360"/>
+      </w:pPr>
+      <w:rPr>
+        <w:rFonts w:ascii="Courier New" w:hAnsi="Courier New" w:cs="Courier New" w:hint="default"/>
+      </w:rPr>
+    </w:lvl>
+    <w:lvl w:ilvl="8" w:tplc="04160005" w:tentative="1">
+      <w:start w:val="1"/>
+      <w:numFmt w:val="bullet"/>
+      <w:lvlText w:val=""/>
+      <w:lvlJc w:val="left"/>
+      <w:pPr>
+        <w:ind w:left="6480" w:hanging="360"/>
+      </w:pPr>
+      <w:rPr>
+        <w:rFonts w:ascii="Wingdings" w:hAnsi="Wingdings" w:hint="default"/>
+      </w:rPr>
+    </w:lvl>
+  </w:abstractNum>
+  <w:abstractNum w:abstractNumId="3" w15:restartNumberingAfterBreak="0">
+    <w:nsid w:val="60B71881"/>
+    <w:multiLevelType w:val="hybridMultilevel"/>
+    <w:tmpl w:val="8D883D8E"/>
+    <w:lvl w:ilvl="0" w:tplc="04160001">
+      <w:start w:val="1"/>
+      <w:numFmt w:val="bullet"/>
+      <w:lvlText w:val=""/>
+      <w:lvlJc w:val="left"/>
+      <w:pPr>
+        <w:ind w:left="720" w:hanging="360"/>
+      </w:pPr>
+      <w:rPr>
+        <w:rFonts w:ascii="Symbol" w:hAnsi="Symbol" w:hint="default"/>
+      </w:rPr>
+    </w:lvl>
+    <w:lvl w:ilvl="1" w:tplc="04160003" w:tentative="1">
+      <w:start w:val="1"/>
+      <w:numFmt w:val="bullet"/>
+      <w:lvlText w:val="o"/>
+      <w:lvlJc w:val="left"/>
+      <w:pPr>
+        <w:ind w:left="1440" w:hanging="360"/>
+      </w:pPr>
+      <w:rPr>
+        <w:rFonts w:ascii="Courier New" w:hAnsi="Courier New" w:cs="Courier New" w:hint="default"/>
+      </w:rPr>
+    </w:lvl>
+    <w:lvl w:ilvl="2" w:tplc="04160005" w:tentative="1">
+      <w:start w:val="1"/>
+      <w:numFmt w:val="bullet"/>
+      <w:lvlText w:val=""/>
+      <w:lvlJc w:val="left"/>
+      <w:pPr>
+        <w:ind w:left="2160" w:hanging="360"/>
+      </w:pPr>
+      <w:rPr>
+        <w:rFonts w:ascii="Wingdings" w:hAnsi="Wingdings" w:hint="default"/>
+      </w:rPr>
+    </w:lvl>
+    <w:lvl w:ilvl="3" w:tplc="04160001" w:tentative="1">
+      <w:start w:val="1"/>
+      <w:numFmt w:val="bullet"/>
+      <w:lvlText w:val=""/>
+      <w:lvlJc w:val="left"/>
+      <w:pPr>
+        <w:ind w:left="2880" w:hanging="360"/>
+      </w:pPr>
+      <w:rPr>
+        <w:rFonts w:ascii="Symbol" w:hAnsi="Symbol" w:hint="default"/>
+      </w:rPr>
+    </w:lvl>
+    <w:lvl w:ilvl="4" w:tplc="04160003" w:tentative="1">
+      <w:start w:val="1"/>
+      <w:numFmt w:val="bullet"/>
+      <w:lvlText w:val="o"/>
+      <w:lvlJc w:val="left"/>
+      <w:pPr>
+        <w:ind w:left="3600" w:hanging="360"/>
+      </w:pPr>
+      <w:rPr>
+        <w:rFonts w:ascii="Courier New" w:hAnsi="Courier New" w:cs="Courier New" w:hint="default"/>
+      </w:rPr>
+    </w:lvl>
+    <w:lvl w:ilvl="5" w:tplc="04160005" w:tentative="1">
+      <w:start w:val="1"/>
+      <w:numFmt w:val="bullet"/>
+      <w:lvlText w:val=""/>
+      <w:lvlJc w:val="left"/>
+      <w:pPr>
+        <w:ind w:left="4320" w:hanging="360"/>
+      </w:pPr>
+      <w:rPr>
+        <w:rFonts w:ascii="Wingdings" w:hAnsi="Wingdings" w:hint="default"/>
+      </w:rPr>
+    </w:lvl>
+    <w:lvl w:ilvl="6" w:tplc="04160001" w:tentative="1">
+      <w:start w:val="1"/>
+      <w:numFmt w:val="bullet"/>
+      <w:lvlText w:val=""/>
+      <w:lvlJc w:val="left"/>
+      <w:pPr>
+        <w:ind w:left="5040" w:hanging="360"/>
+      </w:pPr>
+      <w:rPr>
+        <w:rFonts w:ascii="Symbol" w:hAnsi="Symbol" w:hint="default"/>
+      </w:rPr>
+    </w:lvl>
+    <w:lvl w:ilvl="7" w:tplc="04160003" w:tentative="1">
+      <w:start w:val="1"/>
+      <w:numFmt w:val="bullet"/>
+      <w:lvlText w:val="o"/>
+      <w:lvlJc w:val="left"/>
+      <w:pPr>
+        <w:ind w:left="5760" w:hanging="360"/>
+      </w:pPr>
+      <w:rPr>
+        <w:rFonts w:ascii="Courier New" w:hAnsi="Courier New" w:cs="Courier New" w:hint="default"/>
+      </w:rPr>
+    </w:lvl>
+    <w:lvl w:ilvl="8" w:tplc="04160005" w:tentative="1">
+      <w:start w:val="1"/>
+      <w:numFmt w:val="bullet"/>
+      <w:lvlText w:val=""/>
+      <w:lvlJc w:val="left"/>
+      <w:pPr>
+        <w:ind w:left="6480" w:hanging="360"/>
+      </w:pPr>
+      <w:rPr>
+        <w:rFonts w:ascii="Wingdings" w:hAnsi="Wingdings" w:hint="default"/>
+      </w:rPr>
+    </w:lvl>
+  </w:abstractNum>
+  <w:num w:numId="1">
+    <w:abstractNumId w:val="3"/>
+  </w:num>
+  <w:num w:numId="2">
+    <w:abstractNumId w:val="1"/>
+  </w:num>
+  <w:num w:numId="3">
+    <w:abstractNumId w:val="2"/>
+  </w:num>
+  <w:num w:numId="4">
+    <w:abstractNumId w:val="0"/>
+  </w:num>
+</w:numbering>
 </file>
 
 <file path=word/styles.xml><?xml version="1.0" encoding="utf-8"?>

</xml_diff>

<commit_message>
Alteração no arquivo da AC1
</commit_message>
<xml_diff>
--- a/OPE1/AC1/AC1.docx
+++ b/OPE1/AC1/AC1.docx
@@ -795,7 +795,23 @@
                 <w:b/>
                 <w:bCs/>
               </w:rPr>
-              <w:t>o Sistema Rannar</w:t>
+              <w:t xml:space="preserve">e um sistema para controle de estoque de um </w:t>
+            </w:r>
+          </w:p>
+          <w:p>
+            <w:pPr>
+              <w:jc w:val="center"/>
+              <w:rPr>
+                <w:b/>
+                <w:bCs/>
+              </w:rPr>
+            </w:pPr>
+            <w:r>
+              <w:rPr>
+                <w:b/>
+                <w:bCs/>
+              </w:rPr>
+              <w:t xml:space="preserve">estabelecimento comercial de roupas. </w:t>
             </w:r>
           </w:p>
         </w:tc>
@@ -859,43 +875,56 @@
                 <w:b/>
                 <w:bCs/>
               </w:rPr>
-              <w:t>Projeto de desenvolvimento de sistema para</w:t>
-            </w:r>
-            <w:r>
-              <w:rPr>
-                <w:b/>
-                <w:bCs/>
-              </w:rPr>
-              <w:t xml:space="preserve"> um</w:t>
-            </w:r>
-            <w:r>
-              <w:rPr>
-                <w:b/>
-                <w:bCs/>
-              </w:rPr>
-              <w:t xml:space="preserve"> estabelecimento comercial de vestimentas da empresa Rannar elaborado em 11/2020 pela equipe </w:t>
-            </w:r>
-            <w:proofErr w:type="spellStart"/>
-            <w:r>
-              <w:rPr>
-                <w:b/>
-                <w:bCs/>
-              </w:rPr>
-              <w:t>TechTwinsSoft</w:t>
-            </w:r>
-            <w:proofErr w:type="spellEnd"/>
-            <w:r>
-              <w:rPr>
-                <w:b/>
-                <w:bCs/>
-              </w:rPr>
-              <w:t>.</w:t>
+              <w:t xml:space="preserve">Projeto de </w:t>
+            </w:r>
+            <w:r>
+              <w:rPr>
+                <w:b/>
+                <w:bCs/>
+              </w:rPr>
+              <w:t>d</w:t>
+            </w:r>
+            <w:r>
+              <w:rPr>
+                <w:b/>
+                <w:bCs/>
+              </w:rPr>
+              <w:t>esenvolvimento d</w:t>
+            </w:r>
+            <w:r>
+              <w:rPr>
+                <w:b/>
+                <w:bCs/>
+              </w:rPr>
+              <w:t xml:space="preserve">e um sistema para controle de estoque de um </w:t>
+            </w:r>
+          </w:p>
+          <w:p>
+            <w:pPr>
+              <w:jc w:val="center"/>
+              <w:rPr>
+                <w:b/>
+                <w:bCs/>
+              </w:rPr>
+            </w:pPr>
+            <w:r>
+              <w:rPr>
+                <w:b/>
+                <w:bCs/>
+              </w:rPr>
+              <w:t xml:space="preserve">estabelecimento comercial de roupas </w:t>
+            </w:r>
+            <w:r>
+              <w:rPr>
+                <w:b/>
+                <w:bCs/>
+              </w:rPr>
+              <w:t>da empresa Rannar elaborado em 11/2020 pela equipe TechTwinsSoft.</w:t>
             </w:r>
           </w:p>
         </w:tc>
       </w:tr>
     </w:tbl>
-    <w:p/>
     <w:p/>
     <w:p/>
     <w:tbl>
@@ -1182,16 +1211,22 @@
               <w:t xml:space="preserve">a loja </w:t>
             </w:r>
             <w:r>
-              <w:t xml:space="preserve">ganhar popularidade na região, atualmente </w:t>
-            </w:r>
-            <w:r>
-              <w:t xml:space="preserve">a </w:t>
-            </w:r>
-            <w:r>
-              <w:t>rede</w:t>
-            </w:r>
-            <w:r>
-              <w:t xml:space="preserve"> possuí 15 funcionários</w:t>
+              <w:t>ganhar</w:t>
+            </w:r>
+            <w:r>
+              <w:t xml:space="preserve"> popularidade na região, atualmente</w:t>
+            </w:r>
+            <w:r>
+              <w:t xml:space="preserve"> o estabelecimento </w:t>
+            </w:r>
+            <w:r>
+              <w:t xml:space="preserve">possuí </w:t>
+            </w:r>
+            <w:r>
+              <w:t>10</w:t>
+            </w:r>
+            <w:r>
+              <w:t xml:space="preserve"> funcionários</w:t>
             </w:r>
             <w:r>
               <w:t>(as)</w:t>
@@ -1200,10 +1235,13 @@
               <w:t xml:space="preserve">, </w:t>
             </w:r>
             <w:r>
+              <w:t xml:space="preserve">e </w:t>
+            </w:r>
+            <w:r>
               <w:t xml:space="preserve">em média </w:t>
             </w:r>
             <w:r>
-              <w:t>75</w:t>
+              <w:t>25</w:t>
             </w:r>
             <w:r>
               <w:t xml:space="preserve"> pessoas visitam </w:t>
@@ -1212,7 +1250,16 @@
               <w:t>a loja</w:t>
             </w:r>
             <w:r>
-              <w:t xml:space="preserve"> e 10 compram alguma peça</w:t>
+              <w:t xml:space="preserve"> e </w:t>
+            </w:r>
+            <w:r>
+              <w:t>3</w:t>
+            </w:r>
+            <w:r>
+              <w:t xml:space="preserve"> pessoas </w:t>
+            </w:r>
+            <w:r>
+              <w:t>compram alguma peça</w:t>
             </w:r>
             <w:r>
               <w:t xml:space="preserve"> </w:t>
@@ -1241,45 +1288,42 @@
               <w:t>dessa forma ela</w:t>
             </w:r>
             <w:r>
-              <w:t xml:space="preserve"> administra seu negócio com o uso de papéis, pastas e armários, um pouco retr</w:t>
-            </w:r>
-            <w:r>
-              <w:t>ógrado para a época, e apesar de n</w:t>
-            </w:r>
-            <w:r>
-              <w:t>ão possu</w:t>
-            </w:r>
-            <w:r>
-              <w:t>ir</w:t>
-            </w:r>
-            <w:r>
-              <w:t xml:space="preserve"> filial, pretende abrir </w:t>
-            </w:r>
-            <w:r>
-              <w:t xml:space="preserve">uma </w:t>
-            </w:r>
-            <w:r>
-              <w:t>no ano que vem</w:t>
-            </w:r>
-            <w:r>
-              <w:t xml:space="preserve"> com o dinheiro gerado nas vendas</w:t>
+              <w:t xml:space="preserve"> </w:t>
+            </w:r>
+            <w:r>
+              <w:t xml:space="preserve">gerencia seu negócio de forma ultrapassada, anotando e guardando informações de seus </w:t>
+            </w:r>
+            <w:r>
+              <w:t xml:space="preserve">clientes, </w:t>
+            </w:r>
+            <w:r>
+              <w:t>produtos e fornecedores apenas no papel, pastas e armários</w:t>
             </w:r>
             <w:r>
               <w:t>.</w:t>
             </w:r>
-          </w:p>
-          <w:p>
-            <w:r>
-              <w:t xml:space="preserve">    A</w:t>
-            </w:r>
-            <w:r>
-              <w:t>ntes de abrir</w:t>
-            </w:r>
-            <w:r>
-              <w:t>,</w:t>
-            </w:r>
-            <w:r>
-              <w:t xml:space="preserve"> Brenda quer resolver esse problema na administração do seu negócio</w:t>
+            <w:r>
+              <w:t xml:space="preserve"> </w:t>
+            </w:r>
+          </w:p>
+          <w:p>
+            <w:r>
+              <w:t xml:space="preserve">    </w:t>
+            </w:r>
+            <w:r>
+              <w:t xml:space="preserve">Brenda </w:t>
+            </w:r>
+            <w:r>
+              <w:t>pretende abrir uma filial no ano que vem com o dinheiro gerado nas vendas</w:t>
+            </w:r>
+            <w:r>
+              <w:t>, mas antes q</w:t>
+            </w:r>
+            <w:r>
+              <w:t xml:space="preserve">uer resolver esse problema na administração </w:t>
+            </w:r>
+            <w:r>
+              <w:t>do controle de seu estoque</w:t>
             </w:r>
             <w:r>
               <w:t xml:space="preserve">, logo </w:t>
@@ -1300,63 +1344,13 @@
               <w:t>capaz de providenciar um controle</w:t>
             </w:r>
             <w:r>
-              <w:t xml:space="preserve"> melhor do</w:t>
-            </w:r>
-            <w:r>
-              <w:t>s</w:t>
-            </w:r>
-            <w:r>
-              <w:t xml:space="preserve"> seus gastos e das operações que são realizadas diariamente, além de guardar as informações dos</w:t>
-            </w:r>
-            <w:r>
-              <w:t xml:space="preserve"> negócios e dados de</w:t>
-            </w:r>
-            <w:r>
-              <w:t xml:space="preserve"> seus clientes e fornecedores, e </w:t>
-            </w:r>
-            <w:r>
-              <w:t xml:space="preserve">assim utilizar o mesmo sistema para sincronizar as informações </w:t>
-            </w:r>
-            <w:r>
-              <w:t>com a nova rede que estará para abrir.</w:t>
-            </w:r>
-          </w:p>
-          <w:p>
-            <w:r>
-              <w:t xml:space="preserve">   Brenda deseja que o sistema armazene as vendas </w:t>
-            </w:r>
-            <w:r>
-              <w:t>do cliente</w:t>
-            </w:r>
-            <w:r>
               <w:t xml:space="preserve"> </w:t>
             </w:r>
             <w:r>
-              <w:t xml:space="preserve">para </w:t>
-            </w:r>
-            <w:r>
-              <w:t xml:space="preserve">oferecer cupom de desconto baseado no </w:t>
-            </w:r>
-            <w:r>
-              <w:t xml:space="preserve">valor total de sua compra, </w:t>
-            </w:r>
-            <w:r>
-              <w:t>além de</w:t>
-            </w:r>
-            <w:r>
-              <w:t xml:space="preserve"> disponibilizar cartão de finalidade para consumidores assíduos, a proposta desse cartão é que a cada</w:t>
-            </w:r>
-            <w:r>
-              <w:t xml:space="preserve"> 5 compras</w:t>
-            </w:r>
-            <w:r>
-              <w:t xml:space="preserve"> do cliente</w:t>
-            </w:r>
-            <w:r>
-              <w:t>, a próxima será descontada 25% do valor total</w:t>
-            </w:r>
-            <w:r>
-              <w:t>.</w:t>
+              <w:t xml:space="preserve">das entradas e saídas de produtos </w:t>
+            </w:r>
+            <w:r>
+              <w:t>e fornecedores de sua loja.</w:t>
             </w:r>
           </w:p>
         </w:tc>
@@ -1570,11 +1564,9 @@
               </w:rPr>
               <w:t xml:space="preserve"> </w:t>
             </w:r>
-            <w:proofErr w:type="spellStart"/>
             <w:r>
               <w:t>TechTwinsSoft</w:t>
             </w:r>
-            <w:proofErr w:type="spellEnd"/>
           </w:p>
         </w:tc>
       </w:tr>
@@ -1917,7 +1909,13 @@
               <w:t>A</w:t>
             </w:r>
             <w:r>
-              <w:t xml:space="preserve">lém de ficarem conectados no </w:t>
+              <w:t>lém d</w:t>
+            </w:r>
+            <w:r>
+              <w:t>os integrantes</w:t>
+            </w:r>
+            <w:r>
+              <w:t xml:space="preserve"> ficarem conectados no </w:t>
             </w:r>
             <w:proofErr w:type="spellStart"/>
             <w:r>
@@ -1985,11 +1983,6 @@
         </w:tc>
       </w:tr>
     </w:tbl>
-    <w:p>
-      <w:pPr>
-        <w:spacing w:after="20"/>
-      </w:pPr>
-    </w:p>
     <w:p>
       <w:pPr>
         <w:spacing w:after="20"/>
@@ -2028,7 +2021,6 @@
                 <w:b/>
                 <w:bCs/>
               </w:rPr>
-              <w:lastRenderedPageBreak/>
               <w:t xml:space="preserve">CONTATOS DA </w:t>
             </w:r>
             <w:r>
@@ -2045,11 +2037,9 @@
               </w:rPr>
               <w:t xml:space="preserve"> </w:t>
             </w:r>
-            <w:proofErr w:type="spellStart"/>
             <w:r>
               <w:t>TechTwinsSoft</w:t>
             </w:r>
-            <w:proofErr w:type="spellEnd"/>
           </w:p>
         </w:tc>
       </w:tr>
@@ -2248,6 +2238,7 @@
                 <w:b/>
                 <w:bCs/>
               </w:rPr>
+              <w:lastRenderedPageBreak/>
               <w:t>SI – 3B</w:t>
             </w:r>
           </w:p>
@@ -2373,8 +2364,8 @@
         <w:tblLook w:val="04A0" w:firstRow="1" w:lastRow="0" w:firstColumn="1" w:lastColumn="0" w:noHBand="0" w:noVBand="1"/>
       </w:tblPr>
       <w:tblGrid>
-        <w:gridCol w:w="1413"/>
-        <w:gridCol w:w="7081"/>
+        <w:gridCol w:w="1464"/>
+        <w:gridCol w:w="7030"/>
       </w:tblGrid>
       <w:tr>
         <w:tc>
@@ -2430,7 +2421,10 @@
               <w:jc w:val="center"/>
             </w:pPr>
             <w:r>
-              <w:t>Cupom de desconto</w:t>
+              <w:t>A</w:t>
+            </w:r>
+            <w:r>
+              <w:t>cabamento</w:t>
             </w:r>
           </w:p>
         </w:tc>
@@ -2450,14 +2444,44 @@
                 <w:rFonts w:cstheme="minorHAnsi"/>
                 <w:shd w:val="clear" w:color="auto" w:fill="FFFFFF"/>
               </w:rPr>
-              <w:t>O cupom de desconto é um código especial disponibilizado por lojas para</w:t>
-            </w:r>
-            <w:r>
+              <w:t>Finalização de uma peça de vestuário</w:t>
+            </w:r>
+          </w:p>
+        </w:tc>
+      </w:tr>
+      <w:tr>
+        <w:tc>
+          <w:tcPr>
+            <w:tcW w:w="1413" w:type="dxa"/>
+          </w:tcPr>
+          <w:p>
+            <w:pPr>
+              <w:jc w:val="center"/>
               <w:rPr>
                 <w:rFonts w:cstheme="minorHAnsi"/>
-                <w:shd w:val="clear" w:color="auto" w:fill="FFFFFF"/>
-              </w:rPr>
-              <w:t xml:space="preserve"> abater uma porcentagem do valor de um determinado produto, ou abater uma porcentagem do valor total da compra de vários produtos.</w:t>
+              </w:rPr>
+            </w:pPr>
+            <w:r>
+              <w:rPr>
+                <w:rFonts w:cstheme="minorHAnsi"/>
+              </w:rPr>
+              <w:t>Alvejamento</w:t>
+            </w:r>
+          </w:p>
+        </w:tc>
+        <w:tc>
+          <w:tcPr>
+            <w:tcW w:w="7081" w:type="dxa"/>
+          </w:tcPr>
+          <w:p>
+            <w:pPr>
+              <w:jc w:val="center"/>
+              <w:rPr>
+                <w:rFonts w:cstheme="minorHAnsi"/>
+              </w:rPr>
+            </w:pPr>
+            <w:r>
+              <w:t>Conjunto de operações que tem por objetivo branquear as fibras têxteis, destruindo aos corantes naturais das fibras pela ação de agentes oxidantes e/ou redutores</w:t>
             </w:r>
           </w:p>
         </w:tc>
@@ -2478,7 +2502,7 @@
               <w:rPr>
                 <w:rFonts w:cstheme="minorHAnsi"/>
               </w:rPr>
-              <w:t>Cartão de fidelidade</w:t>
+              <w:t>Amaciamento</w:t>
             </w:r>
           </w:p>
         </w:tc>
@@ -2489,17 +2513,49 @@
           <w:p>
             <w:pPr>
               <w:jc w:val="center"/>
+            </w:pPr>
+            <w:r>
+              <w:t>Tratamento destinado a melhorar o toque dos artigos têxteis, conferindo-lhe maciez ou para facilitar certas operações de transformação, melhorando o deslizamento das fibras</w:t>
+            </w:r>
+          </w:p>
+        </w:tc>
+      </w:tr>
+      <w:tr>
+        <w:tc>
+          <w:tcPr>
+            <w:tcW w:w="1413" w:type="dxa"/>
+          </w:tcPr>
+          <w:p>
+            <w:pPr>
+              <w:jc w:val="center"/>
               <w:rPr>
                 <w:rFonts w:cstheme="minorHAnsi"/>
               </w:rPr>
             </w:pPr>
             <w:r>
-              <w:rPr>
-                <w:rFonts w:cstheme="minorHAnsi"/>
-                <w:color w:val="000000"/>
-                <w:shd w:val="clear" w:color="auto" w:fill="FFFFFF"/>
-              </w:rPr>
-              <w:t>O cartão de fidelidade serve para oferecer vantagens a clientes mais assíduos, ou mesmo, criar uma cartela de clientes por meio de benefícios e facilidades que a sua empresa pode oferecer a eles.</w:t>
+              <w:t>B</w:t>
+            </w:r>
+            <w:r>
+              <w:t xml:space="preserve">oletim de </w:t>
+            </w:r>
+            <w:r>
+              <w:t>M</w:t>
+            </w:r>
+            <w:r>
+              <w:t>oda (utc)</w:t>
+            </w:r>
+          </w:p>
+        </w:tc>
+        <w:tc>
+          <w:tcPr>
+            <w:tcW w:w="7081" w:type="dxa"/>
+          </w:tcPr>
+          <w:p>
+            <w:pPr>
+              <w:jc w:val="center"/>
+            </w:pPr>
+            <w:r>
+              <w:t>Relatório escrito sobre modas significantes, preparado por especialistas em moda.</w:t>
             </w:r>
           </w:p>
         </w:tc>
@@ -2657,8 +2713,8 @@
         <w:tblLook w:val="04A0" w:firstRow="1" w:lastRow="0" w:firstColumn="1" w:lastColumn="0" w:noHBand="0" w:noVBand="1"/>
       </w:tblPr>
       <w:tblGrid>
-        <w:gridCol w:w="1696"/>
-        <w:gridCol w:w="6798"/>
+        <w:gridCol w:w="1641"/>
+        <w:gridCol w:w="6853"/>
       </w:tblGrid>
       <w:tr>
         <w:tc>
@@ -2714,7 +2770,10 @@
               <w:jc w:val="center"/>
             </w:pPr>
             <w:r>
-              <w:t>Cupom de desconto</w:t>
+              <w:t xml:space="preserve">Terminologia </w:t>
+            </w:r>
+            <w:r>
+              <w:t>de Vestuário</w:t>
             </w:r>
           </w:p>
         </w:tc>
@@ -2727,44 +2786,11 @@
               <w:jc w:val="center"/>
             </w:pPr>
             <w:r>
-              <w:t>https://pt.wikipedia.org/wiki/Cupom_de_desconto</w:t>
-            </w:r>
-          </w:p>
-        </w:tc>
-      </w:tr>
-      <w:tr>
-        <w:tc>
-          <w:tcPr>
-            <w:tcW w:w="1696" w:type="dxa"/>
-          </w:tcPr>
-          <w:p>
-            <w:pPr>
-              <w:jc w:val="center"/>
-            </w:pPr>
-            <w:r>
-              <w:rPr>
-                <w:rFonts w:cstheme="minorHAnsi"/>
-              </w:rPr>
-              <w:t>Cartão de fidelidade</w:t>
-            </w:r>
-          </w:p>
-        </w:tc>
-        <w:tc>
-          <w:tcPr>
-            <w:tcW w:w="6798" w:type="dxa"/>
-          </w:tcPr>
-          <w:p>
-            <w:pPr>
-              <w:jc w:val="center"/>
-            </w:pPr>
-            <w:r>
-              <w:t>https://blog.quantosobra.com.br/cartao-fidelidade/</w:t>
-            </w:r>
-          </w:p>
-          <w:p>
-            <w:pPr>
-              <w:jc w:val="center"/>
-            </w:pPr>
+              <w:t xml:space="preserve">PDF - </w:t>
+            </w:r>
+            <w:r>
+              <w:t>http://revistaeixo.ifb.edu.br/index.php/editoraifb/article/viewFile/186/87</w:t>
+            </w:r>
           </w:p>
         </w:tc>
       </w:tr>
@@ -2973,48 +2999,47 @@
           </w:tcPr>
           <w:p>
             <w:r>
-              <w:t xml:space="preserve">N01 – </w:t>
-            </w:r>
-            <w:r>
-              <w:t xml:space="preserve">Manter </w:t>
-            </w:r>
-            <w:r>
-              <w:t>dados importantes;</w:t>
-            </w:r>
-          </w:p>
-          <w:p>
-            <w:r>
-              <w:t>N0</w:t>
-            </w:r>
-            <w:r>
-              <w:t>2</w:t>
-            </w:r>
-            <w:r>
-              <w:t xml:space="preserve"> – </w:t>
-            </w:r>
-            <w:r>
-              <w:t>Controle de estoque;</w:t>
-            </w:r>
-          </w:p>
-          <w:p>
-            <w:r>
-              <w:t>N0</w:t>
-            </w:r>
-            <w:r>
-              <w:t>3</w:t>
-            </w:r>
-            <w:r>
-              <w:t xml:space="preserve"> – Guardar informações das vendas;</w:t>
-            </w:r>
-          </w:p>
-          <w:p>
-            <w:r>
-              <w:t>N04 – Catálogo de produtos;</w:t>
+              <w:t>N01 – Manter clientes</w:t>
+            </w:r>
+          </w:p>
+          <w:p>
+            <w:r>
+              <w:t>N02 – Manter produtos</w:t>
+            </w:r>
+          </w:p>
+          <w:p>
+            <w:r>
+              <w:t>N03 – Manter fornecedores</w:t>
+            </w:r>
+          </w:p>
+          <w:p>
+            <w:r>
+              <w:t>N04 – Arquivar movimentação de produto (entra/saída)</w:t>
             </w:r>
           </w:p>
         </w:tc>
       </w:tr>
     </w:tbl>
+    <w:p>
+      <w:pPr>
+        <w:spacing w:after="20"/>
+      </w:pPr>
+    </w:p>
+    <w:p>
+      <w:pPr>
+        <w:spacing w:after="20"/>
+      </w:pPr>
+    </w:p>
+    <w:p>
+      <w:pPr>
+        <w:spacing w:after="20"/>
+      </w:pPr>
+    </w:p>
+    <w:p>
+      <w:pPr>
+        <w:spacing w:after="20"/>
+      </w:pPr>
+    </w:p>
     <w:p>
       <w:pPr>
         <w:spacing w:after="20"/>
@@ -3214,7 +3239,7 @@
       </w:tblGrid>
       <w:tr>
         <w:trPr>
-          <w:trHeight w:val="5503"/>
+          <w:trHeight w:val="3392"/>
         </w:trPr>
         <w:tc>
           <w:tcPr>
@@ -3222,43 +3247,31 @@
           </w:tcPr>
           <w:p>
             <w:r>
-              <w:t xml:space="preserve">N01 – </w:t>
-            </w:r>
-            <w:r>
-              <w:t>Manter dados importantes;</w:t>
-            </w:r>
-          </w:p>
-          <w:p/>
-          <w:p>
-            <w:r>
-              <w:t xml:space="preserve">O problema de não manter </w:t>
-            </w:r>
-            <w:r>
-              <w:t>os dados importantes armazenados afeta os clientes</w:t>
-            </w:r>
-            <w:r>
-              <w:t xml:space="preserve"> e fornecedores </w:t>
-            </w:r>
-            <w:r>
-              <w:t xml:space="preserve">devido </w:t>
-            </w:r>
-            <w:r>
-              <w:t xml:space="preserve">que </w:t>
-            </w:r>
-            <w:r>
-              <w:t>à</w:t>
-            </w:r>
-            <w:r>
-              <w:t xml:space="preserve"> medida que o tempo vai passando, </w:t>
-            </w:r>
-            <w:r>
-              <w:t xml:space="preserve">muitos clientes </w:t>
-            </w:r>
-            <w:r>
-              <w:t>são esquecidos, sendo que poderiam ter mais fidelidade a loja, já os fornecedores, quanto mais pessoas para providenciar tipos de peças e roupas</w:t>
-            </w:r>
-            <w:r>
-              <w:t>.</w:t>
+              <w:t>O problema d</w:t>
+            </w:r>
+            <w:r>
+              <w:t xml:space="preserve">a dificuldade de fazer a gestão de clientes, produtos e fornecedores </w:t>
+            </w:r>
+            <w:r>
+              <w:t xml:space="preserve">afeta </w:t>
+            </w:r>
+            <w:r>
+              <w:t>a credibilidade da loja</w:t>
+            </w:r>
+            <w:r>
+              <w:t xml:space="preserve"> </w:t>
+            </w:r>
+            <w:r>
+              <w:t>devido</w:t>
+            </w:r>
+            <w:r>
+              <w:t xml:space="preserve"> a reclamações de clientes e funcionários em relação</w:t>
+            </w:r>
+            <w:r>
+              <w:t xml:space="preserve"> </w:t>
+            </w:r>
+            <w:r>
+              <w:t>à falta de confiabilidade nas informações que estão sendo passadas de seus produtos na loja.</w:t>
             </w:r>
           </w:p>
           <w:p>
@@ -3267,65 +3280,6 @@
             </w:r>
             <w:r>
               <w:t>desse novo Sistema Rannar, são:</w:t>
-            </w:r>
-          </w:p>
-          <w:p>
-            <w:pPr>
-              <w:pStyle w:val="PargrafodaLista"/>
-              <w:numPr>
-                <w:ilvl w:val="0"/>
-                <w:numId w:val="1"/>
-              </w:numPr>
-            </w:pPr>
-            <w:r>
-              <w:t>Aumentar a diversidade de roupas na loja, já que os contatos dos fornecedores estarão cadastrados;</w:t>
-            </w:r>
-          </w:p>
-          <w:p>
-            <w:pPr>
-              <w:pStyle w:val="PargrafodaLista"/>
-              <w:numPr>
-                <w:ilvl w:val="0"/>
-                <w:numId w:val="1"/>
-              </w:numPr>
-            </w:pPr>
-            <w:r>
-              <w:t>Melhorar o contato com o cliente já que os seus dados estarão atualizados e armazenados de forma consistente;</w:t>
-            </w:r>
-          </w:p>
-          <w:p/>
-          <w:p>
-            <w:r>
-              <w:t>N02 – Controle de estoque;</w:t>
-            </w:r>
-          </w:p>
-          <w:p/>
-          <w:p>
-            <w:r>
-              <w:t>O problema d</w:t>
-            </w:r>
-            <w:r>
-              <w:t>o</w:t>
-            </w:r>
-            <w:r>
-              <w:t xml:space="preserve"> control</w:t>
-            </w:r>
-            <w:r>
-              <w:t>e errado d</w:t>
-            </w:r>
-            <w:r>
-              <w:t xml:space="preserve">o estoque </w:t>
-            </w:r>
-            <w:r>
-              <w:t>afeta a credibilidade da loja devido à falta de confiabilidade das informações dos produtos que estão na loja, ou que estarão para chegar.</w:t>
-            </w:r>
-            <w:r>
-              <w:t xml:space="preserve"> </w:t>
-            </w:r>
-          </w:p>
-          <w:p>
-            <w:r>
-              <w:t xml:space="preserve">Os benefícios desse novo Sistema Rannar, são: </w:t>
             </w:r>
           </w:p>
           <w:p>
@@ -3337,7 +3291,7 @@
               </w:numPr>
             </w:pPr>
             <w:r>
-              <w:t>Mais segurança nas informações dos produtos para seus clientes;</w:t>
+              <w:t>Aumenta a diversidade de roupas na loja, já que os contatos dos fornecedores estarão cadastrados;</w:t>
             </w:r>
           </w:p>
           <w:p>
@@ -3349,54 +3303,7 @@
               </w:numPr>
             </w:pPr>
             <w:r>
-              <w:t>Ajuda a averiguar quais são as melhores peças na hora de realizar solicitação de novos lotes aos fornecedores;</w:t>
-            </w:r>
-          </w:p>
-          <w:p/>
-          <w:p>
-            <w:r>
-              <w:t>N03 – Guardar informações das vendas;</w:t>
-            </w:r>
-          </w:p>
-          <w:p/>
-          <w:p>
-            <w:r>
-              <w:t xml:space="preserve">O problema de não guardar as informações das vendas </w:t>
-            </w:r>
-            <w:r>
-              <w:t>afeta o cliente</w:t>
-            </w:r>
-            <w:r>
-              <w:t xml:space="preserve"> </w:t>
-            </w:r>
-            <w:r>
-              <w:t>e a loja devido</w:t>
-            </w:r>
-            <w:r>
-              <w:t xml:space="preserve"> que </w:t>
-            </w:r>
-            <w:r>
-              <w:t>não tem como comprovar o que a loja vendeu ou não</w:t>
-            </w:r>
-            <w:r>
-              <w:t xml:space="preserve"> para determinado cliente, e o quanto foi gasto naquela transação</w:t>
-            </w:r>
-            <w:r>
-              <w:t xml:space="preserve">, podendo gerar </w:t>
-            </w:r>
-            <w:r>
-              <w:t xml:space="preserve">inúmeros </w:t>
-            </w:r>
-            <w:r>
-              <w:t>conflitos</w:t>
-            </w:r>
-            <w:r>
-              <w:t>.</w:t>
-            </w:r>
-          </w:p>
-          <w:p>
-            <w:r>
-              <w:t xml:space="preserve">Os benefícios desse novo Sistema Rannar, são: </w:t>
+              <w:t>Melhora o contato com o cliente já que os seus dados estarão atualizados e armazenados de forma consistente;</w:t>
             </w:r>
           </w:p>
           <w:p>
@@ -3404,29 +3311,11 @@
               <w:pStyle w:val="PargrafodaLista"/>
               <w:numPr>
                 <w:ilvl w:val="0"/>
-                <w:numId w:val="3"/>
+                <w:numId w:val="2"/>
               </w:numPr>
             </w:pPr>
             <w:r>
-              <w:t xml:space="preserve">Contribui para </w:t>
-            </w:r>
-            <w:r>
-              <w:t>a elaboração do cartão de fidelidade</w:t>
-            </w:r>
-            <w:r>
-              <w:t xml:space="preserve">, </w:t>
-            </w:r>
-            <w:r>
-              <w:t>e</w:t>
-            </w:r>
-            <w:r>
-              <w:t xml:space="preserve"> para </w:t>
-            </w:r>
-            <w:r>
-              <w:t>a geração dos cupons de desconto</w:t>
-            </w:r>
-            <w:r>
-              <w:t>;</w:t>
+              <w:t>Ajuda a averiguar quais são as melhores peças na hora de realizar solicitação de novos lotes aos fornecedores;</w:t>
             </w:r>
           </w:p>
           <w:p>
@@ -3434,58 +3323,11 @@
               <w:pStyle w:val="PargrafodaLista"/>
               <w:numPr>
                 <w:ilvl w:val="0"/>
-                <w:numId w:val="3"/>
+                <w:numId w:val="2"/>
               </w:numPr>
             </w:pPr>
             <w:r>
-              <w:t>Melhor administração das notas fiscais dessas transações que foram realizadas na loja;</w:t>
-            </w:r>
-          </w:p>
-          <w:p/>
-          <w:p>
-            <w:r>
-              <w:t>N04 – Catálogo de produtos;</w:t>
-            </w:r>
-          </w:p>
-          <w:p/>
-          <w:p>
-            <w:r>
-              <w:t>O problema de não ter um catálogo de produtos</w:t>
-            </w:r>
-            <w:r>
-              <w:t xml:space="preserve"> </w:t>
-            </w:r>
-            <w:r>
-              <w:t xml:space="preserve">afeta o </w:t>
-            </w:r>
-            <w:r>
-              <w:t xml:space="preserve">cliente </w:t>
-            </w:r>
-            <w:r>
-              <w:t xml:space="preserve">devido que </w:t>
-            </w:r>
-            <w:r>
-              <w:t xml:space="preserve">o </w:t>
-            </w:r>
-            <w:r>
-              <w:t xml:space="preserve">funcionário da loja </w:t>
-            </w:r>
-            <w:r>
-              <w:t>passa</w:t>
-            </w:r>
-            <w:r>
-              <w:t>rá as</w:t>
-            </w:r>
-            <w:r>
-              <w:t xml:space="preserve"> informações erradas de determinada roupa</w:t>
-            </w:r>
-            <w:r>
-              <w:t>.</w:t>
-            </w:r>
-          </w:p>
-          <w:p>
-            <w:r>
-              <w:t xml:space="preserve">Os benefícios desse novo Sistema Rannar, são: </w:t>
+              <w:t>Melhor administração das transações que foram realizadas na loja;</w:t>
             </w:r>
           </w:p>
           <w:p>
@@ -3493,18 +3335,12 @@
               <w:pStyle w:val="PargrafodaLista"/>
               <w:numPr>
                 <w:ilvl w:val="0"/>
-                <w:numId w:val="4"/>
+                <w:numId w:val="2"/>
               </w:numPr>
             </w:pPr>
             <w:r>
               <w:t>Funcionários aprendem e consultam de forma mais fácil a respeito do produto;</w:t>
             </w:r>
-          </w:p>
-          <w:p>
-            <w:pPr>
-              <w:pStyle w:val="PargrafodaLista"/>
-              <w:ind w:left="768"/>
-            </w:pPr>
           </w:p>
         </w:tc>
       </w:tr>

</xml_diff>

<commit_message>
Alteração arquvios da AC1/AC2
</commit_message>
<xml_diff>
--- a/OPE1/AC1/AC1.docx
+++ b/OPE1/AC1/AC1.docx
@@ -3002,7 +3002,7 @@
           </w:p>
           <w:p>
             <w:r>
-              <w:t>N04 – Gerenciamento de solicitação de produto</w:t>
+              <w:t>N04 – Manter usuários</w:t>
             </w:r>
           </w:p>
           <w:p>
@@ -3013,27 +3013,36 @@
               <w:t>5</w:t>
             </w:r>
             <w:r>
+              <w:t xml:space="preserve"> – Gerenciamento de solicitação de produto</w:t>
+            </w:r>
+          </w:p>
+          <w:p>
+            <w:r>
+              <w:t>N06 – Gerenciamento de venda de produto</w:t>
+            </w:r>
+          </w:p>
+          <w:p>
+            <w:r>
+              <w:t>N0</w:t>
+            </w:r>
+            <w:r>
+              <w:t>7</w:t>
+            </w:r>
+            <w:r>
               <w:t xml:space="preserve"> – Arquivar movimentação de produto (entra/saída)</w:t>
             </w:r>
           </w:p>
+          <w:p>
+            <w:r>
+              <w:t xml:space="preserve">N08 – </w:t>
+            </w:r>
+            <w:r>
+              <w:t>Geração de documento dos dados</w:t>
+            </w:r>
+          </w:p>
         </w:tc>
       </w:tr>
     </w:tbl>
-    <w:p>
-      <w:pPr>
-        <w:spacing w:after="20"/>
-      </w:pPr>
-    </w:p>
-    <w:p>
-      <w:pPr>
-        <w:spacing w:after="20"/>
-      </w:pPr>
-    </w:p>
-    <w:p>
-      <w:pPr>
-        <w:spacing w:after="20"/>
-      </w:pPr>
-    </w:p>
     <w:p>
       <w:pPr>
         <w:spacing w:after="20"/>

</xml_diff>